<commit_message>
Bổ sung tài liệu usecase
</commit_message>
<xml_diff>
--- a/Documents/Kế hoạch/Nhóm 5 Kế hoạch phát triển phần mềm.docx
+++ b/Documents/Kế hoạch/Nhóm 5 Kế hoạch phát triển phần mềm.docx
@@ -3526,10 +3526,10 @@
         <w:tblLook w:val="04A0" w:firstRow="1" w:lastRow="0" w:firstColumn="1" w:lastColumn="0" w:noHBand="0" w:noVBand="1"/>
       </w:tblPr>
       <w:tblGrid>
-        <w:gridCol w:w="2074"/>
-        <w:gridCol w:w="1419"/>
-        <w:gridCol w:w="4582"/>
-        <w:gridCol w:w="1530"/>
+        <w:gridCol w:w="2067"/>
+        <w:gridCol w:w="1710"/>
+        <w:gridCol w:w="4301"/>
+        <w:gridCol w:w="1527"/>
       </w:tblGrid>
       <w:tr>
         <w:trPr>
@@ -3537,7 +3537,7 @@
         </w:trPr>
         <w:tc>
           <w:tcPr>
-            <w:tcW w:w="2074" w:type="dxa"/>
+            <w:tcW w:w="2067" w:type="dxa"/>
             <w:tcBorders>
               <w:top w:val="single" w:sz="10" w:space="0" w:color="000000"/>
               <w:left w:val="single" w:sz="12" w:space="0" w:color="000000"/>
@@ -3566,7 +3566,7 @@
         </w:tc>
         <w:tc>
           <w:tcPr>
-            <w:tcW w:w="1419" w:type="dxa"/>
+            <w:tcW w:w="1710" w:type="dxa"/>
             <w:tcBorders>
               <w:top w:val="single" w:sz="10" w:space="0" w:color="000000"/>
               <w:left w:val="single" w:sz="6" w:space="0" w:color="000000"/>
@@ -3595,7 +3595,7 @@
         </w:tc>
         <w:tc>
           <w:tcPr>
-            <w:tcW w:w="4582" w:type="dxa"/>
+            <w:tcW w:w="4301" w:type="dxa"/>
             <w:tcBorders>
               <w:top w:val="single" w:sz="10" w:space="0" w:color="000000"/>
               <w:left w:val="single" w:sz="6" w:space="0" w:color="000000"/>
@@ -3624,7 +3624,7 @@
         </w:tc>
         <w:tc>
           <w:tcPr>
-            <w:tcW w:w="1530" w:type="dxa"/>
+            <w:tcW w:w="1527" w:type="dxa"/>
             <w:tcBorders>
               <w:top w:val="single" w:sz="10" w:space="0" w:color="000000"/>
               <w:left w:val="single" w:sz="6" w:space="0" w:color="000000"/>
@@ -3657,7 +3657,7 @@
         </w:trPr>
         <w:tc>
           <w:tcPr>
-            <w:tcW w:w="2074" w:type="dxa"/>
+            <w:tcW w:w="2067" w:type="dxa"/>
             <w:tcBorders>
               <w:top w:val="double" w:sz="12" w:space="0" w:color="000000"/>
               <w:left w:val="single" w:sz="12" w:space="0" w:color="000000"/>
@@ -3672,26 +3672,27 @@
               <w:jc w:val="center"/>
               <w:rPr>
                 <w:rFonts w:cs="Times New Roman"/>
+                <w:szCs w:val="27"/>
               </w:rPr>
             </w:pPr>
             <w:r>
               <w:rPr>
                 <w:rFonts w:eastAsia="Times New Roman" w:cs="Times New Roman"/>
-                <w:sz w:val="23"/>
+                <w:szCs w:val="27"/>
               </w:rPr>
               <w:t>T</w:t>
             </w:r>
             <w:r>
               <w:rPr>
                 <w:rFonts w:eastAsia="Times New Roman" w:cs="Times New Roman"/>
-                <w:sz w:val="23"/>
+                <w:szCs w:val="27"/>
               </w:rPr>
               <w:t>ạo</w:t>
             </w:r>
             <w:r>
               <w:rPr>
                 <w:rFonts w:eastAsia="Times New Roman" w:cs="Times New Roman"/>
-                <w:sz w:val="23"/>
+                <w:szCs w:val="27"/>
               </w:rPr>
               <w:t xml:space="preserve"> tài liệu</w:t>
             </w:r>
@@ -3699,7 +3700,7 @@
         </w:tc>
         <w:tc>
           <w:tcPr>
-            <w:tcW w:w="1419" w:type="dxa"/>
+            <w:tcW w:w="1710" w:type="dxa"/>
             <w:tcBorders>
               <w:top w:val="double" w:sz="12" w:space="0" w:color="000000"/>
               <w:left w:val="single" w:sz="6" w:space="0" w:color="000000"/>
@@ -3713,19 +3714,20 @@
               <w:ind w:left="0" w:firstLine="0"/>
               <w:rPr>
                 <w:rFonts w:cs="Times New Roman"/>
+                <w:szCs w:val="27"/>
               </w:rPr>
             </w:pPr>
             <w:r>
               <w:rPr>
                 <w:rFonts w:eastAsia="Times New Roman" w:cs="Times New Roman"/>
-                <w:sz w:val="23"/>
+                <w:szCs w:val="27"/>
               </w:rPr>
               <w:t xml:space="preserve"> </w:t>
             </w:r>
             <w:r>
               <w:rPr>
                 <w:rFonts w:eastAsia="Times New Roman" w:cs="Times New Roman"/>
-                <w:sz w:val="23"/>
+                <w:szCs w:val="27"/>
               </w:rPr>
               <w:t>24/08/2021</w:t>
             </w:r>
@@ -3733,7 +3735,7 @@
         </w:tc>
         <w:tc>
           <w:tcPr>
-            <w:tcW w:w="4582" w:type="dxa"/>
+            <w:tcW w:w="4301" w:type="dxa"/>
             <w:tcBorders>
               <w:top w:val="double" w:sz="12" w:space="0" w:color="000000"/>
               <w:left w:val="single" w:sz="6" w:space="0" w:color="000000"/>
@@ -3747,12 +3749,13 @@
               <w:ind w:left="10" w:firstLine="0"/>
               <w:rPr>
                 <w:rFonts w:cs="Times New Roman"/>
+                <w:szCs w:val="27"/>
               </w:rPr>
             </w:pPr>
             <w:r>
               <w:rPr>
                 <w:rFonts w:eastAsia="Times New Roman" w:cs="Times New Roman"/>
-                <w:sz w:val="23"/>
+                <w:szCs w:val="27"/>
               </w:rPr>
               <w:t xml:space="preserve"> </w:t>
             </w:r>
@@ -3760,7 +3763,7 @@
         </w:tc>
         <w:tc>
           <w:tcPr>
-            <w:tcW w:w="1530" w:type="dxa"/>
+            <w:tcW w:w="1527" w:type="dxa"/>
             <w:tcBorders>
               <w:top w:val="double" w:sz="12" w:space="0" w:color="000000"/>
               <w:left w:val="single" w:sz="6" w:space="0" w:color="000000"/>
@@ -3775,12 +3778,13 @@
               <w:jc w:val="center"/>
               <w:rPr>
                 <w:rFonts w:cs="Times New Roman"/>
+                <w:szCs w:val="27"/>
               </w:rPr>
             </w:pPr>
             <w:r>
               <w:rPr>
                 <w:rFonts w:eastAsia="Times New Roman" w:cs="Times New Roman"/>
-                <w:sz w:val="23"/>
+                <w:szCs w:val="27"/>
               </w:rPr>
               <w:t>1.0</w:t>
             </w:r>
@@ -3793,7 +3797,7 @@
         </w:trPr>
         <w:tc>
           <w:tcPr>
-            <w:tcW w:w="2074" w:type="dxa"/>
+            <w:tcW w:w="2067" w:type="dxa"/>
             <w:tcBorders>
               <w:top w:val="single" w:sz="6" w:space="0" w:color="000000"/>
               <w:left w:val="single" w:sz="12" w:space="0" w:color="000000"/>
@@ -3820,7 +3824,7 @@
         </w:tc>
         <w:tc>
           <w:tcPr>
-            <w:tcW w:w="1419" w:type="dxa"/>
+            <w:tcW w:w="1710" w:type="dxa"/>
             <w:tcBorders>
               <w:top w:val="single" w:sz="6" w:space="0" w:color="000000"/>
               <w:left w:val="single" w:sz="6" w:space="0" w:color="000000"/>
@@ -3847,7 +3851,7 @@
         </w:tc>
         <w:tc>
           <w:tcPr>
-            <w:tcW w:w="4582" w:type="dxa"/>
+            <w:tcW w:w="4301" w:type="dxa"/>
             <w:tcBorders>
               <w:top w:val="single" w:sz="6" w:space="0" w:color="000000"/>
               <w:left w:val="single" w:sz="6" w:space="0" w:color="000000"/>
@@ -3874,7 +3878,7 @@
         </w:tc>
         <w:tc>
           <w:tcPr>
-            <w:tcW w:w="1530" w:type="dxa"/>
+            <w:tcW w:w="1527" w:type="dxa"/>
             <w:tcBorders>
               <w:top w:val="single" w:sz="6" w:space="0" w:color="000000"/>
               <w:left w:val="single" w:sz="6" w:space="0" w:color="000000"/>
@@ -3954,17 +3958,19 @@
           <w:docGrid w:linePitch="286"/>
         </w:sectPr>
       </w:pPr>
+      <w:bookmarkStart w:id="2" w:name="_GoBack"/>
+      <w:bookmarkEnd w:id="2"/>
     </w:p>
     <w:p>
       <w:pPr>
         <w:pStyle w:val="Heading1"/>
       </w:pPr>
-      <w:bookmarkStart w:id="2" w:name="_Toc81029657"/>
+      <w:bookmarkStart w:id="3" w:name="_Toc81029657"/>
       <w:r>
         <w:lastRenderedPageBreak/>
         <w:t>Tổ chức nhóm phát triển phần mềm</w:t>
       </w:r>
-      <w:bookmarkEnd w:id="2"/>
+      <w:bookmarkEnd w:id="3"/>
       <w:r>
         <w:t xml:space="preserve"> </w:t>
       </w:r>
@@ -3980,7 +3986,7 @@
       <w:pPr>
         <w:pStyle w:val="Heading2"/>
       </w:pPr>
-      <w:bookmarkStart w:id="3" w:name="_Toc81029658"/>
+      <w:bookmarkStart w:id="4" w:name="_Toc81029658"/>
       <w:r>
         <w:rPr>
           <w:noProof/>
@@ -4016,7 +4022,7 @@
       <w:r>
         <w:t>Cấu trúc tổ chức nhóm</w:t>
       </w:r>
-      <w:bookmarkEnd w:id="3"/>
+      <w:bookmarkEnd w:id="4"/>
     </w:p>
     <w:p>
       <w:pPr>
@@ -4036,11 +4042,11 @@
       <w:pPr>
         <w:pStyle w:val="Heading2"/>
       </w:pPr>
-      <w:bookmarkStart w:id="4" w:name="_Toc81029659"/>
+      <w:bookmarkStart w:id="5" w:name="_Toc81029659"/>
       <w:r>
         <w:t>Thành phần chính của tổ chức cùng với các vai trò và các trách nhiệm được giao phó</w:t>
       </w:r>
-      <w:bookmarkEnd w:id="4"/>
+      <w:bookmarkEnd w:id="5"/>
     </w:p>
     <w:p>
       <w:pPr>
@@ -4134,12 +4140,12 @@
       <w:pPr>
         <w:pStyle w:val="Heading2"/>
       </w:pPr>
-      <w:bookmarkStart w:id="5" w:name="_Toc81029660"/>
+      <w:bookmarkStart w:id="6" w:name="_Toc81029660"/>
       <w:r>
         <w:lastRenderedPageBreak/>
         <w:t>Mô tả các kênh giao tiếp với hoạt động phát triển phần mềm</w:t>
       </w:r>
-      <w:bookmarkEnd w:id="5"/>
+      <w:bookmarkEnd w:id="6"/>
       <w:r>
         <w:t xml:space="preserve"> </w:t>
       </w:r>
@@ -4207,14 +4213,14 @@
       <w:pPr>
         <w:pStyle w:val="Heading2"/>
       </w:pPr>
-      <w:bookmarkStart w:id="6" w:name="_Toc81029661"/>
+      <w:bookmarkStart w:id="7" w:name="_Toc81029661"/>
       <w:r>
         <w:t>Chỉ ra các vấn đề về nhân sự liên quan đến việc phát triển phần mề</w:t>
       </w:r>
       <w:r>
         <w:t>m.</w:t>
       </w:r>
-      <w:bookmarkEnd w:id="6"/>
+      <w:bookmarkEnd w:id="7"/>
     </w:p>
     <w:p>
       <w:pPr>
@@ -4283,11 +4289,11 @@
       <w:pPr>
         <w:pStyle w:val="Heading1"/>
       </w:pPr>
-      <w:bookmarkStart w:id="7" w:name="_Toc81029662"/>
+      <w:bookmarkStart w:id="8" w:name="_Toc81029662"/>
       <w:r>
         <w:t>Quản lý chất lượng phần mềm</w:t>
       </w:r>
-      <w:bookmarkEnd w:id="7"/>
+      <w:bookmarkEnd w:id="8"/>
       <w:r>
         <w:t xml:space="preserve"> </w:t>
       </w:r>
@@ -4297,11 +4303,11 @@
         <w:pStyle w:val="Heading2"/>
         <w:ind w:left="1145" w:hanging="578"/>
       </w:pPr>
-      <w:bookmarkStart w:id="8" w:name="_Toc81029663"/>
+      <w:bookmarkStart w:id="9" w:name="_Toc81029663"/>
       <w:r>
         <w:t>Tổ chức nhóm quản lý chất lượng</w:t>
       </w:r>
-      <w:bookmarkEnd w:id="8"/>
+      <w:bookmarkEnd w:id="9"/>
       <w:r>
         <w:t xml:space="preserve">  </w:t>
       </w:r>
@@ -4374,11 +4380,11 @@
       <w:r>
         <w:t xml:space="preserve"> </w:t>
       </w:r>
-      <w:bookmarkStart w:id="9" w:name="_Toc81029664"/>
+      <w:bookmarkStart w:id="10" w:name="_Toc81029664"/>
       <w:r>
         <w:t>Đề xuất các thủ tục, chuẩn, quy định về chất lượng</w:t>
       </w:r>
-      <w:bookmarkEnd w:id="9"/>
+      <w:bookmarkEnd w:id="10"/>
       <w:r>
         <w:t xml:space="preserve"> </w:t>
       </w:r>
@@ -4404,7 +4410,7 @@
           <w:rFonts w:cs="Times New Roman"/>
         </w:rPr>
       </w:pPr>
-      <w:bookmarkStart w:id="10" w:name="_Toc81029665"/>
+      <w:bookmarkStart w:id="11" w:name="_Toc81029665"/>
       <w:r>
         <w:rPr>
           <w:rFonts w:cs="Times New Roman"/>
@@ -4423,7 +4429,7 @@
         </w:rPr>
         <w:t>u:</w:t>
       </w:r>
-      <w:bookmarkEnd w:id="10"/>
+      <w:bookmarkEnd w:id="11"/>
     </w:p>
     <w:p>
       <w:pPr>
@@ -4555,7 +4561,7 @@
           <w:rFonts w:cs="Times New Roman"/>
         </w:rPr>
       </w:pPr>
-      <w:bookmarkStart w:id="11" w:name="_Toc81029666"/>
+      <w:bookmarkStart w:id="12" w:name="_Toc81029666"/>
       <w:r>
         <w:rPr>
           <w:rFonts w:cs="Times New Roman"/>
@@ -4569,7 +4575,7 @@
         </w:rPr>
         <w:t>:</w:t>
       </w:r>
-      <w:bookmarkEnd w:id="11"/>
+      <w:bookmarkEnd w:id="12"/>
     </w:p>
     <w:p>
       <w:pPr>
@@ -4643,7 +4649,7 @@
           <w:rFonts w:cs="Times New Roman"/>
         </w:rPr>
       </w:pPr>
-      <w:bookmarkStart w:id="12" w:name="_Toc81029667"/>
+      <w:bookmarkStart w:id="13" w:name="_Toc81029667"/>
       <w:r>
         <w:rPr>
           <w:rFonts w:cs="Times New Roman"/>
@@ -4656,7 +4662,7 @@
         </w:rPr>
         <w:t>:</w:t>
       </w:r>
-      <w:bookmarkEnd w:id="12"/>
+      <w:bookmarkEnd w:id="13"/>
     </w:p>
     <w:p>
       <w:pPr>
@@ -4738,14 +4744,14 @@
           <w:rFonts w:cs="Times New Roman"/>
         </w:rPr>
       </w:pPr>
-      <w:bookmarkStart w:id="13" w:name="_Toc81029668"/>
+      <w:bookmarkStart w:id="14" w:name="_Toc81029668"/>
       <w:r>
         <w:rPr>
           <w:rFonts w:cs="Times New Roman"/>
         </w:rPr>
         <w:t>Chuẩn quy ước viết chú thích:</w:t>
       </w:r>
-      <w:bookmarkEnd w:id="13"/>
+      <w:bookmarkEnd w:id="14"/>
     </w:p>
     <w:p>
       <w:pPr>
@@ -4854,7 +4860,7 @@
           <w:rFonts w:cs="Times New Roman"/>
         </w:rPr>
       </w:pPr>
-      <w:bookmarkStart w:id="14" w:name="_Toc81029669"/>
+      <w:bookmarkStart w:id="15" w:name="_Toc81029669"/>
       <w:r>
         <w:rPr>
           <w:rFonts w:cs="Times New Roman"/>
@@ -4867,7 +4873,7 @@
         </w:rPr>
         <w:t>:</w:t>
       </w:r>
-      <w:bookmarkEnd w:id="14"/>
+      <w:bookmarkEnd w:id="15"/>
       <w:r>
         <w:rPr>
           <w:rFonts w:cs="Times New Roman"/>
@@ -4921,11 +4927,11 @@
       <w:pPr>
         <w:pStyle w:val="Heading2"/>
       </w:pPr>
-      <w:bookmarkStart w:id="15" w:name="_Toc81029670"/>
+      <w:bookmarkStart w:id="16" w:name="_Toc81029670"/>
       <w:r>
         <w:t>Kiểm soát chất lượng</w:t>
       </w:r>
-      <w:bookmarkEnd w:id="15"/>
+      <w:bookmarkEnd w:id="16"/>
       <w:r>
         <w:t xml:space="preserve">  </w:t>
       </w:r>
@@ -4946,14 +4952,14 @@
           <w:rFonts w:cs="Times New Roman"/>
         </w:rPr>
       </w:pPr>
-      <w:bookmarkStart w:id="16" w:name="_Toc81029671"/>
+      <w:bookmarkStart w:id="17" w:name="_Toc81029671"/>
       <w:r>
         <w:rPr>
           <w:rFonts w:cs="Times New Roman"/>
         </w:rPr>
         <w:t>Tài liệu kiểm soát:</w:t>
       </w:r>
-      <w:bookmarkEnd w:id="16"/>
+      <w:bookmarkEnd w:id="17"/>
       <w:r>
         <w:rPr>
           <w:rFonts w:cs="Times New Roman"/>
@@ -5754,11 +5760,11 @@
         </w:rPr>
         <w:t xml:space="preserve"> </w:t>
       </w:r>
-      <w:bookmarkStart w:id="17" w:name="_Toc81029672"/>
+      <w:bookmarkStart w:id="18" w:name="_Toc81029672"/>
       <w:r>
         <w:t>Công cụ, kỹ thuật và phương pháp đảm bảo chất lượng</w:t>
       </w:r>
-      <w:bookmarkEnd w:id="17"/>
+      <w:bookmarkEnd w:id="18"/>
       <w:r>
         <w:t xml:space="preserve"> </w:t>
       </w:r>
@@ -5924,11 +5930,11 @@
         <w:lastRenderedPageBreak/>
         <w:t xml:space="preserve"> </w:t>
       </w:r>
-      <w:bookmarkStart w:id="18" w:name="_Toc81029673"/>
+      <w:bookmarkStart w:id="19" w:name="_Toc81029673"/>
       <w:r>
         <w:t>Quản lý rủi ro</w:t>
       </w:r>
-      <w:bookmarkEnd w:id="18"/>
+      <w:bookmarkEnd w:id="19"/>
       <w:r>
         <w:t xml:space="preserve">  </w:t>
       </w:r>
@@ -8309,11 +8315,11 @@
         <w:pStyle w:val="Heading1"/>
         <w:ind w:left="-5"/>
       </w:pPr>
-      <w:bookmarkStart w:id="19" w:name="_Toc81029674"/>
+      <w:bookmarkStart w:id="20" w:name="_Toc81029674"/>
       <w:r>
         <w:t>Quản lý cấu hình</w:t>
       </w:r>
-      <w:bookmarkEnd w:id="19"/>
+      <w:bookmarkEnd w:id="20"/>
       <w:r>
         <w:t xml:space="preserve"> </w:t>
       </w:r>
@@ -8329,11 +8335,11 @@
         </w:rPr>
         <w:t xml:space="preserve"> </w:t>
       </w:r>
-      <w:bookmarkStart w:id="20" w:name="_Toc81029675"/>
+      <w:bookmarkStart w:id="21" w:name="_Toc81029675"/>
       <w:r>
         <w:t>Tổ chức nhóm quản lý cấu hình</w:t>
       </w:r>
-      <w:bookmarkEnd w:id="20"/>
+      <w:bookmarkEnd w:id="21"/>
       <w:r>
         <w:t xml:space="preserve">  </w:t>
       </w:r>
@@ -8438,11 +8444,11 @@
         <w:lastRenderedPageBreak/>
         <w:t xml:space="preserve"> </w:t>
       </w:r>
-      <w:bookmarkStart w:id="21" w:name="_Toc81029676"/>
+      <w:bookmarkStart w:id="22" w:name="_Toc81029676"/>
       <w:r>
         <w:t>Nhận dạng cấu hình</w:t>
       </w:r>
-      <w:bookmarkEnd w:id="21"/>
+      <w:bookmarkEnd w:id="22"/>
       <w:r>
         <w:t xml:space="preserve"> </w:t>
       </w:r>
@@ -8548,12 +8554,7 @@
         <w:t>Tên các</w:t>
       </w:r>
       <w:r>
-        <w:t xml:space="preserve"> file </w:t>
-      </w:r>
-      <w:bookmarkStart w:id="22" w:name="_GoBack"/>
-      <w:bookmarkEnd w:id="22"/>
-      <w:r>
-        <w:t>code: tên file lớp thì sử dụng pascal case, file thường là camel case.</w:t>
+        <w:t xml:space="preserve"> file code: tên file lớp thì sử dụng pascal case, file thường là camel case.</w:t>
       </w:r>
     </w:p>
     <w:p>
@@ -9307,7 +9308,7 @@
         <w:noProof/>
         <w:sz w:val="20"/>
       </w:rPr>
-      <w:t>8</w:t>
+      <w:t>9</w:t>
     </w:r>
     <w:r>
       <w:rPr>
@@ -15687,7 +15688,7 @@
 </file>
 
 <file path=customXml/itemProps1.xml><?xml version="1.0" encoding="utf-8"?>
-<ds:datastoreItem xmlns:ds="http://schemas.openxmlformats.org/officeDocument/2006/customXml" ds:itemID="{3B3706E3-7C5E-48F0-A791-67E1A9300859}">
+<ds:datastoreItem xmlns:ds="http://schemas.openxmlformats.org/officeDocument/2006/customXml" ds:itemID="{30C93601-7277-4DBA-B33F-545F7D43D383}">
   <ds:schemaRefs>
     <ds:schemaRef ds:uri="http://schemas.openxmlformats.org/officeDocument/2006/bibliography"/>
   </ds:schemaRefs>

</xml_diff>